<commit_message>
tests hinzugefuegt und dokument angepasst
</commit_message>
<xml_diff>
--- a/src/aufgabe7+8.docx
+++ b/src/aufgabe7+8.docx
@@ -1,6 +1,6 @@
 
 <file path=word/document.xml><?xml version="1.0" encoding="utf-8"?>
-<w:document xmlns:wpc="http://schemas.microsoft.com/office/word/2010/wordprocessingCanvas" xmlns:cx="http://schemas.microsoft.com/office/drawing/2014/chartex" xmlns:mc="http://schemas.openxmlformats.org/markup-compatibility/2006" xmlns:o="urn:schemas-microsoft-com:office:office" xmlns:r="http://schemas.openxmlformats.org/officeDocument/2006/relationships" xmlns:m="http://schemas.openxmlformats.org/officeDocument/2006/math" xmlns:v="urn:schemas-microsoft-com:vml" xmlns:wp14="http://schemas.microsoft.com/office/word/2010/wordprocessingDrawing" xmlns:wp="http://schemas.openxmlformats.org/drawingml/2006/wordprocessingDrawing" xmlns:w10="urn:schemas-microsoft-com:office:word" xmlns:w="http://schemas.openxmlformats.org/wordprocessingml/2006/main" xmlns:w14="http://schemas.microsoft.com/office/word/2010/wordml" xmlns:w15="http://schemas.microsoft.com/office/word/2012/wordml" xmlns:w16se="http://schemas.microsoft.com/office/word/2015/wordml/symex" xmlns:wpg="http://schemas.microsoft.com/office/word/2010/wordprocessingGroup" xmlns:wpi="http://schemas.microsoft.com/office/word/2010/wordprocessingInk" xmlns:wne="http://schemas.microsoft.com/office/word/2006/wordml" xmlns:wps="http://schemas.microsoft.com/office/word/2010/wordprocessingShape" mc:Ignorable="w14 w15 w16se wp14">
+<w:document xmlns:wpc="http://schemas.microsoft.com/office/word/2010/wordprocessingCanvas" xmlns:cx="http://schemas.microsoft.com/office/drawing/2014/chartex" xmlns:cx1="http://schemas.microsoft.com/office/drawing/2015/9/8/chartex" xmlns:cx2="http://schemas.microsoft.com/office/drawing/2015/10/21/chartex" xmlns:cx3="http://schemas.microsoft.com/office/drawing/2016/5/9/chartex" xmlns:cx4="http://schemas.microsoft.com/office/drawing/2016/5/10/chartex" xmlns:cx5="http://schemas.microsoft.com/office/drawing/2016/5/11/chartex" xmlns:cx6="http://schemas.microsoft.com/office/drawing/2016/5/12/chartex" xmlns:cx7="http://schemas.microsoft.com/office/drawing/2016/5/13/chartex" xmlns:cx8="http://schemas.microsoft.com/office/drawing/2016/5/14/chartex" xmlns:mc="http://schemas.openxmlformats.org/markup-compatibility/2006" xmlns:aink="http://schemas.microsoft.com/office/drawing/2016/ink" xmlns:o="urn:schemas-microsoft-com:office:office" xmlns:r="http://schemas.openxmlformats.org/officeDocument/2006/relationships" xmlns:m="http://schemas.openxmlformats.org/officeDocument/2006/math" xmlns:v="urn:schemas-microsoft-com:vml" xmlns:wp14="http://schemas.microsoft.com/office/word/2010/wordprocessingDrawing" xmlns:wp="http://schemas.openxmlformats.org/drawingml/2006/wordprocessingDrawing" xmlns:w10="urn:schemas-microsoft-com:office:word" xmlns:w="http://schemas.openxmlformats.org/wordprocessingml/2006/main" xmlns:w14="http://schemas.microsoft.com/office/word/2010/wordml" xmlns:w15="http://schemas.microsoft.com/office/word/2012/wordml" xmlns:w16se="http://schemas.microsoft.com/office/word/2015/wordml/symex" xmlns:wpg="http://schemas.microsoft.com/office/word/2010/wordprocessingGroup" xmlns:wpi="http://schemas.microsoft.com/office/word/2010/wordprocessingInk" xmlns:wne="http://schemas.microsoft.com/office/word/2006/wordml" xmlns:wps="http://schemas.microsoft.com/office/word/2010/wordprocessingShape" mc:Ignorable="w14 w15 w16se wp14">
   <w:body>
     <w:sdt>
       <w:sdtPr>
@@ -59,7 +59,7 @@
           <w:r>
             <w:fldChar w:fldCharType="separate"/>
           </w:r>
-          <w:hyperlink w:anchor="_Toc483750406" w:history="1">
+          <w:hyperlink w:anchor="_Toc483922927" w:history="1">
             <w:r>
               <w:rPr>
                 <w:rStyle w:val="Hyperlink"/>
@@ -86,7 +86,7 @@
                 <w:noProof/>
                 <w:webHidden/>
               </w:rPr>
-              <w:instrText xml:space="preserve"> PAGEREF _Toc483750406 \h </w:instrText>
+              <w:instrText xml:space="preserve"> PAGEREF _Toc483922927 \h </w:instrText>
             </w:r>
             <w:r>
               <w:rPr>
@@ -129,7 +129,7 @@
               <w:lang w:eastAsia="de-DE"/>
             </w:rPr>
           </w:pPr>
-          <w:hyperlink w:anchor="_Toc483750407" w:history="1">
+          <w:hyperlink w:anchor="_Toc483922928" w:history="1">
             <w:r>
               <w:rPr>
                 <w:rStyle w:val="Hyperlink"/>
@@ -156,7 +156,7 @@
                 <w:noProof/>
                 <w:webHidden/>
               </w:rPr>
-              <w:instrText xml:space="preserve"> PAGEREF _Toc483750407 \h </w:instrText>
+              <w:instrText xml:space="preserve"> PAGEREF _Toc483922928 \h </w:instrText>
             </w:r>
             <w:r>
               <w:rPr>
@@ -199,13 +199,13 @@
               <w:lang w:eastAsia="de-DE"/>
             </w:rPr>
           </w:pPr>
-          <w:hyperlink w:anchor="_Toc483750408" w:history="1">
+          <w:hyperlink w:anchor="_Toc483922929" w:history="1">
             <w:r>
               <w:rPr>
                 <w:rStyle w:val="Hyperlink"/>
                 <w:noProof/>
               </w:rPr>
-              <w:t>Grafische Auswertung – Aufwandsanalyse</w:t>
+              <w:t>Komplexitätsuntersuchung</w:t>
             </w:r>
             <w:r>
               <w:rPr>
@@ -226,7 +226,7 @@
                 <w:noProof/>
                 <w:webHidden/>
               </w:rPr>
-              <w:instrText xml:space="preserve"> PAGEREF _Toc483750408 \h </w:instrText>
+              <w:instrText xml:space="preserve"> PAGEREF _Toc483922929 \h </w:instrText>
             </w:r>
             <w:r>
               <w:rPr>
@@ -246,7 +246,7 @@
                 <w:noProof/>
                 <w:webHidden/>
               </w:rPr>
-              <w:t>4</w:t>
+              <w:t>3</w:t>
             </w:r>
             <w:r>
               <w:rPr>
@@ -269,13 +269,13 @@
               <w:lang w:eastAsia="de-DE"/>
             </w:rPr>
           </w:pPr>
-          <w:hyperlink w:anchor="_Toc483750409" w:history="1">
+          <w:hyperlink w:anchor="_Toc483922930" w:history="1">
             <w:r>
               <w:rPr>
                 <w:rStyle w:val="Hyperlink"/>
                 <w:noProof/>
               </w:rPr>
-              <w:t>Tabellarische Auswertung</w:t>
+              <w:t>Quellen</w:t>
             </w:r>
             <w:r>
               <w:rPr>
@@ -296,7 +296,7 @@
                 <w:noProof/>
                 <w:webHidden/>
               </w:rPr>
-              <w:instrText xml:space="preserve"> PAGEREF _Toc483750409 \h </w:instrText>
+              <w:instrText xml:space="preserve"> PAGEREF _Toc483922930 \h </w:instrText>
             </w:r>
             <w:r>
               <w:rPr>
@@ -316,7 +316,7 @@
                 <w:noProof/>
                 <w:webHidden/>
               </w:rPr>
-              <w:t>5</w:t>
+              <w:t>4</w:t>
             </w:r>
             <w:r>
               <w:rPr>
@@ -339,13 +339,13 @@
               <w:lang w:eastAsia="de-DE"/>
             </w:rPr>
           </w:pPr>
-          <w:hyperlink w:anchor="_Toc483750410" w:history="1">
+          <w:hyperlink w:anchor="_Toc483922931" w:history="1">
             <w:r>
               <w:rPr>
                 <w:rStyle w:val="Hyperlink"/>
                 <w:noProof/>
               </w:rPr>
-              <w:t>Quellen</w:t>
+              <w:t>Glossar</w:t>
             </w:r>
             <w:r>
               <w:rPr>
@@ -366,7 +366,7 @@
                 <w:noProof/>
                 <w:webHidden/>
               </w:rPr>
-              <w:instrText xml:space="preserve"> PAGEREF _Toc483750410 \h </w:instrText>
+              <w:instrText xml:space="preserve"> PAGEREF _Toc483922931 \h </w:instrText>
             </w:r>
             <w:r>
               <w:rPr>
@@ -386,77 +386,7 @@
                 <w:noProof/>
                 <w:webHidden/>
               </w:rPr>
-              <w:t>5</w:t>
-            </w:r>
-            <w:r>
-              <w:rPr>
-                <w:noProof/>
-                <w:webHidden/>
-              </w:rPr>
-              <w:fldChar w:fldCharType="end"/>
-            </w:r>
-          </w:hyperlink>
-        </w:p>
-        <w:p>
-          <w:pPr>
-            <w:pStyle w:val="Verzeichnis2"/>
-            <w:tabs>
-              <w:tab w:val="right" w:leader="dot" w:pos="9062"/>
-            </w:tabs>
-            <w:rPr>
-              <w:rFonts w:eastAsiaTheme="minorEastAsia"/>
-              <w:noProof/>
-              <w:lang w:eastAsia="de-DE"/>
-            </w:rPr>
-          </w:pPr>
-          <w:hyperlink w:anchor="_Toc483750411" w:history="1">
-            <w:r>
-              <w:rPr>
-                <w:rStyle w:val="Hyperlink"/>
-                <w:noProof/>
-              </w:rPr>
-              <w:t>Glossar</w:t>
-            </w:r>
-            <w:r>
-              <w:rPr>
-                <w:noProof/>
-                <w:webHidden/>
-              </w:rPr>
-              <w:tab/>
-            </w:r>
-            <w:r>
-              <w:rPr>
-                <w:noProof/>
-                <w:webHidden/>
-              </w:rPr>
-              <w:fldChar w:fldCharType="begin"/>
-            </w:r>
-            <w:r>
-              <w:rPr>
-                <w:noProof/>
-                <w:webHidden/>
-              </w:rPr>
-              <w:instrText xml:space="preserve"> PAGEREF _Toc483750411 \h </w:instrText>
-            </w:r>
-            <w:r>
-              <w:rPr>
-                <w:noProof/>
-                <w:webHidden/>
-              </w:rPr>
-            </w:r>
-            <w:r>
-              <w:rPr>
-                <w:noProof/>
-                <w:webHidden/>
-              </w:rPr>
-              <w:fldChar w:fldCharType="separate"/>
-            </w:r>
-            <w:r>
-              <w:rPr>
-                <w:noProof/>
-                <w:webHidden/>
-              </w:rPr>
-              <w:t>5</w:t>
+              <w:t>4</w:t>
             </w:r>
             <w:r>
               <w:rPr>
@@ -705,7 +635,10 @@
           <w:szCs w:val="32"/>
         </w:rPr>
       </w:pPr>
-      <w:r>
+    </w:p>
+    <w:p>
+      <w:pPr>
+        <w:jc w:val="center"/>
         <w:rPr>
           <w:rFonts w:asciiTheme="majorHAnsi" w:eastAsiaTheme="majorEastAsia" w:hAnsiTheme="majorHAnsi" w:cstheme="majorBidi"/>
           <w:b/>
@@ -713,6 +646,15 @@
           <w:sz w:val="32"/>
           <w:szCs w:val="32"/>
         </w:rPr>
+      </w:pPr>
+      <w:r>
+        <w:rPr>
+          <w:rFonts w:asciiTheme="majorHAnsi" w:eastAsiaTheme="majorEastAsia" w:hAnsiTheme="majorHAnsi" w:cstheme="majorBidi"/>
+          <w:b/>
+          <w:color w:val="C45911" w:themeColor="accent2" w:themeShade="BF"/>
+          <w:sz w:val="32"/>
+          <w:szCs w:val="32"/>
+        </w:rPr>
         <w:lastRenderedPageBreak/>
         <w:t>Binärer Suchbaum Teil 1+2</w:t>
       </w:r>
@@ -757,24 +699,29 @@
           <w:i/>
           <w:sz w:val="20"/>
         </w:rPr>
-        <w:t>Im Folgenden wird ein Algorithmus beschrieben, welcher in einem Binärbaum die Summe Zwischen zwei Werten ermitteln kann. Dies wird</w:t>
+        <w:t xml:space="preserve">Im Folgenden wird ein Algorithmus beschrieben, welcher in einem Binärbaum die Summe Zwischen zwei Werten ermitteln kann. </w:t>
       </w:r>
       <w:r>
         <w:rPr>
           <w:i/>
           <w:sz w:val="20"/>
         </w:rPr>
-        <w:t xml:space="preserve"> anhand des verlinkten Binärbaumes umgesetzt.</w:t>
-      </w:r>
-    </w:p>
-    <w:p>
-      <w:pPr>
-        <w:jc w:val="center"/>
+        <w:t>Der Algorithmus mit den umgesetzten Binärbäumen verwendet werden.</w:t>
+      </w:r>
+      <w:r>
         <w:rPr>
           <w:i/>
           <w:sz w:val="20"/>
         </w:rPr>
-      </w:pPr>
+        <w:t xml:space="preserve"> Die verwendeten Knoten erhalten eine Zusatzinformation: die Summe aller Söhne. Durch diese Information lässt sich die Summe zwischen zwei Werten wie folg berechnen: Die Summe aller Knoten größer als das Maximum, die Summe aller Knoten kleiner als das Minimum subtrahiert von der Summe aller Knoten.</w:t>
+      </w:r>
+      <w:r>
+        <w:rPr>
+          <w:i/>
+          <w:sz w:val="20"/>
+        </w:rPr>
+        <w:t xml:space="preserve"> Es müssen nur die beiden Knoten der Werte gefunden werden um das Ergebnis berechnen zu können.</w:t>
+      </w:r>
     </w:p>
     <w:p>
       <w:pPr>
@@ -786,7 +733,7 @@
       <w:pPr>
         <w:pStyle w:val="berschrift2"/>
       </w:pPr>
-      <w:bookmarkStart w:id="1" w:name="_Toc483750406"/>
+      <w:bookmarkStart w:id="1" w:name="_Toc483922927"/>
       <w:r>
         <w:t>Anpassungen an bestehenden Algorithmen</w:t>
       </w:r>
@@ -799,15 +746,7 @@
     </w:p>
     <w:p>
       <w:r>
-        <w:t>Jeder Knoten hat jetzt eine weitere Variable „</w:t>
-      </w:r>
-      <w:proofErr w:type="spellStart"/>
-      <w:r>
-        <w:t>sum</w:t>
-      </w:r>
-      <w:proofErr w:type="spellEnd"/>
-      <w:r>
-        <w:t>“, welche beim Einfügen eines Knotens in einen Binärbaum, den Wert von allen hinzugefügten Söhnen akkumuliert.</w:t>
+        <w:t>Jeder Knoten hat jetzt eine weitere Variable „sum“, welche beim Einfügen eines Knotens in einen Binärbaum, den Wert von allen hinzugefügten Söhnen akkumuliert.</w:t>
       </w:r>
       <w:r>
         <w:t xml:space="preserve"> Dies wird in der Methode zum Einfügen eines Knotens umgesetzt, damit jeder Knoten über die Summe all seiner Söhne verfügt.</w:t>
@@ -823,7 +762,7 @@
       <w:pPr>
         <w:pStyle w:val="berschrift2"/>
       </w:pPr>
-      <w:bookmarkStart w:id="2" w:name="_Toc483750407"/>
+      <w:bookmarkStart w:id="2" w:name="_Toc483922928"/>
       <w:r>
         <w:t>Verfahren zum Ermitteln der Summe zwischen zwei Werten</w:t>
       </w:r>
@@ -860,11 +799,9 @@
       <w:r>
         <w:t>„</w:t>
       </w:r>
-      <w:proofErr w:type="spellStart"/>
       <w:r>
         <w:t>summeZwischenMinMax</w:t>
       </w:r>
-      <w:proofErr w:type="spellEnd"/>
       <w:r>
         <w:t>“</w:t>
       </w:r>
@@ -893,7 +830,6 @@
           <w:szCs w:val="20"/>
         </w:rPr>
       </w:pPr>
-      <w:proofErr w:type="spellStart"/>
       <w:r>
         <w:rPr>
           <w:rFonts w:ascii="Consolas" w:hAnsi="Consolas" w:cs="Consolas"/>
@@ -905,7 +841,6 @@
         </w:rPr>
         <w:t>return</w:t>
       </w:r>
-      <w:proofErr w:type="spellEnd"/>
       <w:r>
         <w:rPr>
           <w:rFonts w:ascii="Consolas" w:hAnsi="Consolas" w:cs="Consolas"/>
@@ -915,8 +850,6 @@
         </w:rPr>
         <w:t xml:space="preserve"> </w:t>
       </w:r>
-      <w:proofErr w:type="spellStart"/>
-      <w:proofErr w:type="gramStart"/>
       <w:r>
         <w:rPr>
           <w:rFonts w:ascii="Consolas" w:hAnsi="Consolas" w:cs="Consolas"/>
@@ -933,38 +866,7 @@
           <w:sz w:val="20"/>
           <w:szCs w:val="20"/>
         </w:rPr>
-        <w:t>.getSum</w:t>
-      </w:r>
-      <w:proofErr w:type="spellEnd"/>
-      <w:proofErr w:type="gramEnd"/>
-      <w:r>
-        <w:rPr>
-          <w:rFonts w:ascii="Consolas" w:hAnsi="Consolas" w:cs="Consolas"/>
-          <w:color w:val="000000"/>
-          <w:sz w:val="20"/>
-          <w:szCs w:val="20"/>
-        </w:rPr>
-        <w:t xml:space="preserve">() - </w:t>
-      </w:r>
-      <w:proofErr w:type="spellStart"/>
-      <w:r>
-        <w:rPr>
-          <w:rFonts w:ascii="Consolas" w:hAnsi="Consolas" w:cs="Consolas"/>
-          <w:color w:val="000000"/>
-          <w:sz w:val="20"/>
-          <w:szCs w:val="20"/>
-        </w:rPr>
-        <w:t>getSummeGroesserAlsMax</w:t>
-      </w:r>
-      <w:proofErr w:type="spellEnd"/>
-      <w:r>
-        <w:rPr>
-          <w:rFonts w:ascii="Consolas" w:hAnsi="Consolas" w:cs="Consolas"/>
-          <w:color w:val="000000"/>
-          <w:sz w:val="20"/>
-          <w:szCs w:val="20"/>
-        </w:rPr>
-        <w:t>(</w:t>
+        <w:t>.getSum() - getSummeGroesserAlsMax(</w:t>
       </w:r>
       <w:r>
         <w:rPr>
@@ -976,7 +878,6 @@
         </w:rPr>
         <w:t xml:space="preserve">(Knoten&lt;Integer&gt;) </w:t>
       </w:r>
-      <w:proofErr w:type="spellStart"/>
       <w:r>
         <w:rPr>
           <w:rFonts w:ascii="Consolas" w:hAnsi="Consolas" w:cs="Consolas"/>
@@ -987,7 +888,6 @@
         </w:rPr>
         <w:t>wurzel</w:t>
       </w:r>
-      <w:proofErr w:type="spellEnd"/>
       <w:r>
         <w:rPr>
           <w:rFonts w:ascii="Consolas" w:hAnsi="Consolas" w:cs="Consolas"/>
@@ -997,7 +897,6 @@
         </w:rPr>
         <w:t xml:space="preserve">, </w:t>
       </w:r>
-      <w:proofErr w:type="spellStart"/>
       <w:r>
         <w:rPr>
           <w:rFonts w:ascii="Consolas" w:hAnsi="Consolas" w:cs="Consolas"/>
@@ -1007,7 +906,6 @@
         </w:rPr>
         <w:t>max</w:t>
       </w:r>
-      <w:proofErr w:type="spellEnd"/>
       <w:r>
         <w:rPr>
           <w:rFonts w:ascii="Consolas" w:hAnsi="Consolas" w:cs="Consolas"/>
@@ -1066,27 +964,7 @@
           <w:szCs w:val="20"/>
         </w:rPr>
         <w:tab/>
-        <w:t xml:space="preserve">- </w:t>
-      </w:r>
-      <w:proofErr w:type="spellStart"/>
-      <w:r>
-        <w:rPr>
-          <w:rFonts w:ascii="Consolas" w:hAnsi="Consolas" w:cs="Consolas"/>
-          <w:color w:val="000000"/>
-          <w:sz w:val="20"/>
-          <w:szCs w:val="20"/>
-        </w:rPr>
-        <w:t>getSummeKleinerAlsMin</w:t>
-      </w:r>
-      <w:proofErr w:type="spellEnd"/>
-      <w:r>
-        <w:rPr>
-          <w:rFonts w:ascii="Consolas" w:hAnsi="Consolas" w:cs="Consolas"/>
-          <w:color w:val="000000"/>
-          <w:sz w:val="20"/>
-          <w:szCs w:val="20"/>
-        </w:rPr>
-        <w:t>(</w:t>
+        <w:t>- getSummeKleinerAlsMin(</w:t>
       </w:r>
       <w:r>
         <w:rPr>
@@ -1098,7 +976,6 @@
         </w:rPr>
         <w:t xml:space="preserve">(Knoten&lt;Integer&gt;) </w:t>
       </w:r>
-      <w:proofErr w:type="spellStart"/>
       <w:r>
         <w:rPr>
           <w:rFonts w:ascii="Consolas" w:hAnsi="Consolas" w:cs="Consolas"/>
@@ -1109,7 +986,6 @@
         </w:rPr>
         <w:t>wurzel</w:t>
       </w:r>
-      <w:proofErr w:type="spellEnd"/>
       <w:r>
         <w:rPr>
           <w:rFonts w:ascii="Consolas" w:hAnsi="Consolas" w:cs="Consolas"/>
@@ -1163,11 +1039,9 @@
       <w:r>
         <w:t>„</w:t>
       </w:r>
-      <w:proofErr w:type="spellStart"/>
       <w:r>
         <w:t>getSummeKleinerAlsMin</w:t>
       </w:r>
-      <w:proofErr w:type="spellEnd"/>
       <w:r>
         <w:t>“:</w:t>
       </w:r>
@@ -1223,20 +1097,14 @@
         <w:t xml:space="preserve"> </w:t>
       </w:r>
       <w:r>
-        <w:t xml:space="preserve">Nun muss anstatt nach Links, nach rechts im Baum navigiert werden um den minimalen Wert zu finden. Das bedeutet, dass alle Werte die Links und der Wert des Knotens </w:t>
-      </w:r>
-      <w:r>
-        <w:lastRenderedPageBreak/>
-        <w:t xml:space="preserve">selber auf jeden Fall Kleiner als der gesuchte minimale Wert sind. In diesem Fall muss die Summe </w:t>
+        <w:t xml:space="preserve">Nun muss anstatt nach Links, nach rechts im Baum navigiert werden um den minimalen Wert zu finden. Das bedeutet, dass alle Werte die Links und der Wert des Knotens selber auf jeden Fall Kleiner als der gesuchte minimale Wert sind. In diesem Fall muss die Summe </w:t>
       </w:r>
       <w:r>
         <w:t>dieser Werte beim erneuten Methodenaufruf auf den nächsten rechten Knoten mitgenommen werden. Die Werte werden bei der Rückgabe zu dem erneuten Methodenaufruf addiert. So wird sichergestellt, dass in der Methode „</w:t>
       </w:r>
-      <w:proofErr w:type="spellStart"/>
       <w:r>
         <w:t>summeZwischenMinMax</w:t>
       </w:r>
-      <w:proofErr w:type="spellEnd"/>
       <w:r>
         <w:t>“ wirklich alle Werte die kleiner sind als der minimale Wert von der Gesamtheit subtrahiert werden.</w:t>
       </w:r>
@@ -1265,12 +1133,7 @@
         <w:t xml:space="preserve"> als</w:t>
       </w:r>
       <w:r>
-        <w:t xml:space="preserve"> der gesuchte minimale Wert sind zu finden, wird die Summe des linken Sohns des gefundenen Knotens zurückgeg</w:t>
-      </w:r>
-      <w:bookmarkStart w:id="3" w:name="_GoBack"/>
-      <w:bookmarkEnd w:id="3"/>
-      <w:r>
-        <w:t>eben. Falls es diesen Sohn nicht gibt, ist der Rückgabewert 0, da es nichts kleineres als diesen Wert gibt.</w:t>
+        <w:t xml:space="preserve"> der gesuchte minimale Wert sind zu finden, wird die Summe des linken Sohns des gefundenen Knotens zurückgegeben. Falls es diesen Sohn nicht gibt, ist der Rückgabewert 0, da es nichts kleineres als diesen Wert gibt.</w:t>
       </w:r>
     </w:p>
     <w:p>
@@ -1290,11 +1153,9 @@
       <w:r>
         <w:t>„</w:t>
       </w:r>
-      <w:proofErr w:type="spellStart"/>
       <w:r>
         <w:t>getSummeGroesserAlsMax</w:t>
       </w:r>
-      <w:proofErr w:type="spellEnd"/>
       <w:r>
         <w:t xml:space="preserve">“: Diese rekursive Methode erhält als Argument einen Knoten und den maximalen Wert, welcher vom Anwender eingegeben wurde. Diese Methode überprüft ob der Wert des Übergebenen Knotens kleiner, größer oder gleich dem gesuchten minimalen Wert ist. </w:t>
       </w:r>
@@ -1391,11 +1252,9 @@
       <w:r>
         <w:t xml:space="preserve"> Knoten mitgenommen werden. Die Werte werden bei der Rückgabe zu dem erneuten Methodenaufruf addiert. So wird sichergestellt, dass in der Methode „</w:t>
       </w:r>
-      <w:proofErr w:type="spellStart"/>
       <w:r>
         <w:t>summeZwischenMinMax</w:t>
       </w:r>
-      <w:proofErr w:type="spellEnd"/>
       <w:r>
         <w:t xml:space="preserve">“ wirklich alle Werte die </w:t>
       </w:r>
@@ -1456,9 +1315,11 @@
       <w:pPr>
         <w:pStyle w:val="berschrift2"/>
       </w:pPr>
+      <w:bookmarkStart w:id="3" w:name="_Toc483922929"/>
       <w:r>
         <w:t>Komplexitätsuntersuchung</w:t>
       </w:r>
+      <w:bookmarkEnd w:id="3"/>
     </w:p>
     <w:p>
       <w:pPr>
@@ -1481,14 +1342,45 @@
           <w:b/>
         </w:rPr>
       </w:pPr>
-      <w:proofErr w:type="spellStart"/>
-      <w:r>
-        <w:rPr>
-          <w:b/>
-        </w:rPr>
-        <w:t>Worst</w:t>
-      </w:r>
-      <w:proofErr w:type="spellEnd"/>
+      <w:r>
+        <w:rPr>
+          <w:b/>
+        </w:rPr>
+        <w:t>Worst-Case Szenario:</w:t>
+      </w:r>
+    </w:p>
+    <w:p>
+      <w:r>
+        <w:t xml:space="preserve">Im Worst-Case-Szenario ist der Aufwand um die Summe zwischen den zwei gesuchten Werten zu finden: </w:t>
+      </w:r>
+      <w:r>
+        <w:t>„</w:t>
+      </w:r>
+      <w:r>
+        <w:t>2*Höhe des Baums</w:t>
+      </w:r>
+      <w:r>
+        <w:t>“</w:t>
+      </w:r>
+      <w:r>
+        <w:t>. Das ist genau der Abstand zwischen den Werten, wenn der kleinste Wert links außen im Baum zu finden ist und der größte Wert rechts außen zu finden ist</w:t>
+      </w:r>
+      <w:r>
+        <w:t xml:space="preserve"> und nach diesen beiden Werten kein weiterer Wert weiter unten im Baum vorkommt.</w:t>
+      </w:r>
+    </w:p>
+    <w:p>
+      <w:pPr>
+        <w:rPr>
+          <w:b/>
+        </w:rPr>
+      </w:pPr>
+      <w:r>
+        <w:rPr>
+          <w:b/>
+        </w:rPr>
+        <w:t>Best</w:t>
+      </w:r>
       <w:r>
         <w:rPr>
           <w:b/>
@@ -1498,73 +1390,49 @@
     </w:p>
     <w:p>
       <w:r>
-        <w:t xml:space="preserve">Im </w:t>
-      </w:r>
-      <w:proofErr w:type="spellStart"/>
-      <w:r>
-        <w:t>Worst</w:t>
-      </w:r>
-      <w:proofErr w:type="spellEnd"/>
-      <w:r>
-        <w:t xml:space="preserve">-Case-Szenario ist der Aufwand um die Summe zwischen den zwei gesuchten Werten zu finden: </w:t>
+        <w:t>Im Best-Case-Szenario ist der Aufwand um die Summe zwischen den zwei gesuchten Werten zu finden</w:t>
+      </w:r>
+      <w:r>
+        <w:t>:</w:t>
+      </w:r>
+      <w:r>
+        <w:t xml:space="preserve"> </w:t>
       </w:r>
       <w:r>
         <w:t>„</w:t>
       </w:r>
       <w:r>
-        <w:t>2*Höhe des Baums</w:t>
+        <w:t>2</w:t>
       </w:r>
       <w:r>
         <w:t>“</w:t>
       </w:r>
       <w:r>
-        <w:t>. Das ist genau der Abstand zwischen den Werten, wenn der kleinste Wert links außen im Baum zu finden ist und der größte Wert rechts außen zu finden ist</w:t>
-      </w:r>
-      <w:r>
-        <w:t xml:space="preserve"> und nach diesen beiden Werten kein weiterer Wert weiter unten im Baum vorkommt.</w:t>
-      </w:r>
-    </w:p>
-    <w:p>
-      <w:pPr>
-        <w:rPr>
-          <w:b/>
-        </w:rPr>
-      </w:pPr>
-      <w:r>
-        <w:rPr>
-          <w:b/>
-        </w:rPr>
-        <w:t>Best</w:t>
-      </w:r>
-      <w:r>
-        <w:rPr>
-          <w:b/>
-        </w:rPr>
-        <w:t>-Case Szenario:</w:t>
-      </w:r>
-    </w:p>
-    <w:p>
-      <w:r>
-        <w:t>Im Best-Case-Szenario ist der Aufwand um die Summe zwischen den zwei gesuchten Werten zu finden</w:t>
-      </w:r>
-      <w:r>
-        <w:t>:</w:t>
-      </w:r>
-      <w:r>
-        <w:t xml:space="preserve"> </w:t>
-      </w:r>
-      <w:r>
-        <w:t>„</w:t>
-      </w:r>
-      <w:r>
-        <w:t>2</w:t>
-      </w:r>
-      <w:r>
-        <w:t>“</w:t>
-      </w:r>
-      <w:r>
-        <w:t>. Dieser fall Tritt auf, wenn Min und Max der übergebenen Argumente genau der nächst kleinere und nächst größerer Wert nach der Wurzel sind und diese beiden Werte nicht in dem Baum vorkommen.</w:t>
-      </w:r>
+        <w:t xml:space="preserve">. Dieser fall Tritt auf, wenn Min und Max der übergebenen Argumente genau der nächst </w:t>
+      </w:r>
+      <w:r>
+        <w:lastRenderedPageBreak/>
+        <w:t>kleinere und nächst größerer Wert nach der Wurzel sind und diese beiden Werte nicht in dem Baum vorkommen.</w:t>
+      </w:r>
+    </w:p>
+    <w:p>
+      <w:r>
+        <w:t xml:space="preserve">Von einer empirischen Untersuchung wird abgesehen, da der Aufwand je nach Position der zu suchenden Werte variiert. Ein durchschnittlicher Wert ist nicht repräsentabel, da dieser ein aus einem zu großen Spektrum entspringen würde. Im allgemeinen lässt sich sagen, dass sich der Aufwand wie folgt zusammensetzt: (Höhe des Knotens vom minimalen Limit) + </w:t>
+      </w:r>
+      <w:r>
+        <w:t xml:space="preserve">(Höhe des Knotens vom </w:t>
+      </w:r>
+      <w:r>
+        <w:t>maximalen</w:t>
+      </w:r>
+      <w:r>
+        <w:t xml:space="preserve"> Limit)</w:t>
+      </w:r>
+      <w:r>
+        <w:t>.</w:t>
+      </w:r>
+      <w:bookmarkStart w:id="4" w:name="_GoBack"/>
+      <w:bookmarkEnd w:id="4"/>
     </w:p>
     <w:p/>
     <w:p/>
@@ -1576,22 +1444,22 @@
       <w:pPr>
         <w:pStyle w:val="berschrift2"/>
       </w:pPr>
-      <w:bookmarkStart w:id="4" w:name="_Toc483750410"/>
+      <w:bookmarkStart w:id="5" w:name="_Toc483922930"/>
       <w:r>
         <w:t>Quellen</w:t>
       </w:r>
-      <w:bookmarkEnd w:id="4"/>
+      <w:bookmarkEnd w:id="5"/>
     </w:p>
     <w:p/>
     <w:p>
       <w:pPr>
         <w:pStyle w:val="berschrift2"/>
       </w:pPr>
-      <w:bookmarkStart w:id="5" w:name="_Toc483750411"/>
+      <w:bookmarkStart w:id="6" w:name="_Toc483922931"/>
       <w:r>
         <w:t>Glossar</w:t>
       </w:r>
-      <w:bookmarkEnd w:id="5"/>
+      <w:bookmarkEnd w:id="6"/>
     </w:p>
     <w:p/>
     <w:p/>
@@ -1607,7 +1475,7 @@
 </file>
 
 <file path=word/endnotes.xml><?xml version="1.0" encoding="utf-8"?>
-<w:endnotes xmlns:wpc="http://schemas.microsoft.com/office/word/2010/wordprocessingCanvas" xmlns:cx="http://schemas.microsoft.com/office/drawing/2014/chartex" xmlns:mc="http://schemas.openxmlformats.org/markup-compatibility/2006" xmlns:o="urn:schemas-microsoft-com:office:office" xmlns:r="http://schemas.openxmlformats.org/officeDocument/2006/relationships" xmlns:m="http://schemas.openxmlformats.org/officeDocument/2006/math" xmlns:v="urn:schemas-microsoft-com:vml" xmlns:wp14="http://schemas.microsoft.com/office/word/2010/wordprocessingDrawing" xmlns:wp="http://schemas.openxmlformats.org/drawingml/2006/wordprocessingDrawing" xmlns:w10="urn:schemas-microsoft-com:office:word" xmlns:w="http://schemas.openxmlformats.org/wordprocessingml/2006/main" xmlns:w14="http://schemas.microsoft.com/office/word/2010/wordml" xmlns:w15="http://schemas.microsoft.com/office/word/2012/wordml" xmlns:w16se="http://schemas.microsoft.com/office/word/2015/wordml/symex" xmlns:wpg="http://schemas.microsoft.com/office/word/2010/wordprocessingGroup" xmlns:wpi="http://schemas.microsoft.com/office/word/2010/wordprocessingInk" xmlns:wne="http://schemas.microsoft.com/office/word/2006/wordml" xmlns:wps="http://schemas.microsoft.com/office/word/2010/wordprocessingShape" mc:Ignorable="w14 w15 w16se wp14">
+<w:endnotes xmlns:wpc="http://schemas.microsoft.com/office/word/2010/wordprocessingCanvas" xmlns:cx="http://schemas.microsoft.com/office/drawing/2014/chartex" xmlns:cx1="http://schemas.microsoft.com/office/drawing/2015/9/8/chartex" xmlns:cx2="http://schemas.microsoft.com/office/drawing/2015/10/21/chartex" xmlns:cx3="http://schemas.microsoft.com/office/drawing/2016/5/9/chartex" xmlns:cx4="http://schemas.microsoft.com/office/drawing/2016/5/10/chartex" xmlns:cx5="http://schemas.microsoft.com/office/drawing/2016/5/11/chartex" xmlns:cx6="http://schemas.microsoft.com/office/drawing/2016/5/12/chartex" xmlns:cx7="http://schemas.microsoft.com/office/drawing/2016/5/13/chartex" xmlns:cx8="http://schemas.microsoft.com/office/drawing/2016/5/14/chartex" xmlns:mc="http://schemas.openxmlformats.org/markup-compatibility/2006" xmlns:aink="http://schemas.microsoft.com/office/drawing/2016/ink" xmlns:o="urn:schemas-microsoft-com:office:office" xmlns:r="http://schemas.openxmlformats.org/officeDocument/2006/relationships" xmlns:m="http://schemas.openxmlformats.org/officeDocument/2006/math" xmlns:v="urn:schemas-microsoft-com:vml" xmlns:wp14="http://schemas.microsoft.com/office/word/2010/wordprocessingDrawing" xmlns:wp="http://schemas.openxmlformats.org/drawingml/2006/wordprocessingDrawing" xmlns:w10="urn:schemas-microsoft-com:office:word" xmlns:w="http://schemas.openxmlformats.org/wordprocessingml/2006/main" xmlns:w14="http://schemas.microsoft.com/office/word/2010/wordml" xmlns:w15="http://schemas.microsoft.com/office/word/2012/wordml" xmlns:w16se="http://schemas.microsoft.com/office/word/2015/wordml/symex" xmlns:wpg="http://schemas.microsoft.com/office/word/2010/wordprocessingGroup" xmlns:wpi="http://schemas.microsoft.com/office/word/2010/wordprocessingInk" xmlns:wne="http://schemas.microsoft.com/office/word/2006/wordml" xmlns:wps="http://schemas.microsoft.com/office/word/2010/wordprocessingShape" mc:Ignorable="w14 w15 w16se wp14">
   <w:endnote w:type="separator" w:id="-1">
     <w:p>
       <w:pPr>
@@ -1632,7 +1500,7 @@
 </file>
 
 <file path=word/footnotes.xml><?xml version="1.0" encoding="utf-8"?>
-<w:footnotes xmlns:wpc="http://schemas.microsoft.com/office/word/2010/wordprocessingCanvas" xmlns:cx="http://schemas.microsoft.com/office/drawing/2014/chartex" xmlns:mc="http://schemas.openxmlformats.org/markup-compatibility/2006" xmlns:o="urn:schemas-microsoft-com:office:office" xmlns:r="http://schemas.openxmlformats.org/officeDocument/2006/relationships" xmlns:m="http://schemas.openxmlformats.org/officeDocument/2006/math" xmlns:v="urn:schemas-microsoft-com:vml" xmlns:wp14="http://schemas.microsoft.com/office/word/2010/wordprocessingDrawing" xmlns:wp="http://schemas.openxmlformats.org/drawingml/2006/wordprocessingDrawing" xmlns:w10="urn:schemas-microsoft-com:office:word" xmlns:w="http://schemas.openxmlformats.org/wordprocessingml/2006/main" xmlns:w14="http://schemas.microsoft.com/office/word/2010/wordml" xmlns:w15="http://schemas.microsoft.com/office/word/2012/wordml" xmlns:w16se="http://schemas.microsoft.com/office/word/2015/wordml/symex" xmlns:wpg="http://schemas.microsoft.com/office/word/2010/wordprocessingGroup" xmlns:wpi="http://schemas.microsoft.com/office/word/2010/wordprocessingInk" xmlns:wne="http://schemas.microsoft.com/office/word/2006/wordml" xmlns:wps="http://schemas.microsoft.com/office/word/2010/wordprocessingShape" mc:Ignorable="w14 w15 w16se wp14">
+<w:footnotes xmlns:wpc="http://schemas.microsoft.com/office/word/2010/wordprocessingCanvas" xmlns:cx="http://schemas.microsoft.com/office/drawing/2014/chartex" xmlns:cx1="http://schemas.microsoft.com/office/drawing/2015/9/8/chartex" xmlns:cx2="http://schemas.microsoft.com/office/drawing/2015/10/21/chartex" xmlns:cx3="http://schemas.microsoft.com/office/drawing/2016/5/9/chartex" xmlns:cx4="http://schemas.microsoft.com/office/drawing/2016/5/10/chartex" xmlns:cx5="http://schemas.microsoft.com/office/drawing/2016/5/11/chartex" xmlns:cx6="http://schemas.microsoft.com/office/drawing/2016/5/12/chartex" xmlns:cx7="http://schemas.microsoft.com/office/drawing/2016/5/13/chartex" xmlns:cx8="http://schemas.microsoft.com/office/drawing/2016/5/14/chartex" xmlns:mc="http://schemas.openxmlformats.org/markup-compatibility/2006" xmlns:aink="http://schemas.microsoft.com/office/drawing/2016/ink" xmlns:o="urn:schemas-microsoft-com:office:office" xmlns:r="http://schemas.openxmlformats.org/officeDocument/2006/relationships" xmlns:m="http://schemas.openxmlformats.org/officeDocument/2006/math" xmlns:v="urn:schemas-microsoft-com:vml" xmlns:wp14="http://schemas.microsoft.com/office/word/2010/wordprocessingDrawing" xmlns:wp="http://schemas.openxmlformats.org/drawingml/2006/wordprocessingDrawing" xmlns:w10="urn:schemas-microsoft-com:office:word" xmlns:w="http://schemas.openxmlformats.org/wordprocessingml/2006/main" xmlns:w14="http://schemas.microsoft.com/office/word/2010/wordml" xmlns:w15="http://schemas.microsoft.com/office/word/2012/wordml" xmlns:w16se="http://schemas.microsoft.com/office/word/2015/wordml/symex" xmlns:wpg="http://schemas.microsoft.com/office/word/2010/wordprocessingGroup" xmlns:wpi="http://schemas.microsoft.com/office/word/2010/wordprocessingInk" xmlns:wne="http://schemas.microsoft.com/office/word/2006/wordml" xmlns:wps="http://schemas.microsoft.com/office/word/2010/wordprocessingShape" mc:Ignorable="w14 w15 w16se wp14">
   <w:footnote w:type="separator" w:id="-1">
     <w:p>
       <w:pPr>
@@ -1657,7 +1525,7 @@
 </file>
 
 <file path=word/header1.xml><?xml version="1.0" encoding="utf-8"?>
-<w:hdr xmlns:wpc="http://schemas.microsoft.com/office/word/2010/wordprocessingCanvas" xmlns:cx="http://schemas.microsoft.com/office/drawing/2014/chartex" xmlns:mc="http://schemas.openxmlformats.org/markup-compatibility/2006" xmlns:o="urn:schemas-microsoft-com:office:office" xmlns:r="http://schemas.openxmlformats.org/officeDocument/2006/relationships" xmlns:m="http://schemas.openxmlformats.org/officeDocument/2006/math" xmlns:v="urn:schemas-microsoft-com:vml" xmlns:wp14="http://schemas.microsoft.com/office/word/2010/wordprocessingDrawing" xmlns:wp="http://schemas.openxmlformats.org/drawingml/2006/wordprocessingDrawing" xmlns:w10="urn:schemas-microsoft-com:office:word" xmlns:w="http://schemas.openxmlformats.org/wordprocessingml/2006/main" xmlns:w14="http://schemas.microsoft.com/office/word/2010/wordml" xmlns:w15="http://schemas.microsoft.com/office/word/2012/wordml" xmlns:w16se="http://schemas.microsoft.com/office/word/2015/wordml/symex" xmlns:wpg="http://schemas.microsoft.com/office/word/2010/wordprocessingGroup" xmlns:wpi="http://schemas.microsoft.com/office/word/2010/wordprocessingInk" xmlns:wne="http://schemas.microsoft.com/office/word/2006/wordml" xmlns:wps="http://schemas.microsoft.com/office/word/2010/wordprocessingShape" mc:Ignorable="w14 w15 w16se wp14">
+<w:hdr xmlns:wpc="http://schemas.microsoft.com/office/word/2010/wordprocessingCanvas" xmlns:cx="http://schemas.microsoft.com/office/drawing/2014/chartex" xmlns:cx1="http://schemas.microsoft.com/office/drawing/2015/9/8/chartex" xmlns:cx2="http://schemas.microsoft.com/office/drawing/2015/10/21/chartex" xmlns:cx3="http://schemas.microsoft.com/office/drawing/2016/5/9/chartex" xmlns:cx4="http://schemas.microsoft.com/office/drawing/2016/5/10/chartex" xmlns:cx5="http://schemas.microsoft.com/office/drawing/2016/5/11/chartex" xmlns:cx6="http://schemas.microsoft.com/office/drawing/2016/5/12/chartex" xmlns:cx7="http://schemas.microsoft.com/office/drawing/2016/5/13/chartex" xmlns:cx8="http://schemas.microsoft.com/office/drawing/2016/5/14/chartex" xmlns:mc="http://schemas.openxmlformats.org/markup-compatibility/2006" xmlns:aink="http://schemas.microsoft.com/office/drawing/2016/ink" xmlns:o="urn:schemas-microsoft-com:office:office" xmlns:r="http://schemas.openxmlformats.org/officeDocument/2006/relationships" xmlns:m="http://schemas.openxmlformats.org/officeDocument/2006/math" xmlns:v="urn:schemas-microsoft-com:vml" xmlns:wp14="http://schemas.microsoft.com/office/word/2010/wordprocessingDrawing" xmlns:wp="http://schemas.openxmlformats.org/drawingml/2006/wordprocessingDrawing" xmlns:w10="urn:schemas-microsoft-com:office:word" xmlns:w="http://schemas.openxmlformats.org/wordprocessingml/2006/main" xmlns:w14="http://schemas.microsoft.com/office/word/2010/wordml" xmlns:w15="http://schemas.microsoft.com/office/word/2012/wordml" xmlns:w16se="http://schemas.microsoft.com/office/word/2015/wordml/symex" xmlns:wpg="http://schemas.microsoft.com/office/word/2010/wordprocessingGroup" xmlns:wpi="http://schemas.microsoft.com/office/word/2010/wordprocessingInk" xmlns:wne="http://schemas.microsoft.com/office/word/2006/wordml" xmlns:wps="http://schemas.microsoft.com/office/word/2010/wordprocessingShape" mc:Ignorable="w14 w15 w16se wp14">
   <w:p>
     <w:pPr>
       <w:pStyle w:val="Kopfzeile"/>
@@ -1682,7 +1550,7 @@
 </file>
 
 <file path=word/numbering.xml><?xml version="1.0" encoding="utf-8"?>
-<w:numbering xmlns:wpc="http://schemas.microsoft.com/office/word/2010/wordprocessingCanvas" xmlns:cx="http://schemas.microsoft.com/office/drawing/2014/chartex" xmlns:mc="http://schemas.openxmlformats.org/markup-compatibility/2006" xmlns:o="urn:schemas-microsoft-com:office:office" xmlns:r="http://schemas.openxmlformats.org/officeDocument/2006/relationships" xmlns:m="http://schemas.openxmlformats.org/officeDocument/2006/math" xmlns:v="urn:schemas-microsoft-com:vml" xmlns:wp14="http://schemas.microsoft.com/office/word/2010/wordprocessingDrawing" xmlns:wp="http://schemas.openxmlformats.org/drawingml/2006/wordprocessingDrawing" xmlns:w10="urn:schemas-microsoft-com:office:word" xmlns:w="http://schemas.openxmlformats.org/wordprocessingml/2006/main" xmlns:w14="http://schemas.microsoft.com/office/word/2010/wordml" xmlns:w15="http://schemas.microsoft.com/office/word/2012/wordml" xmlns:w16se="http://schemas.microsoft.com/office/word/2015/wordml/symex" xmlns:wpg="http://schemas.microsoft.com/office/word/2010/wordprocessingGroup" xmlns:wpi="http://schemas.microsoft.com/office/word/2010/wordprocessingInk" xmlns:wne="http://schemas.microsoft.com/office/word/2006/wordml" xmlns:wps="http://schemas.microsoft.com/office/word/2010/wordprocessingShape" mc:Ignorable="w14 w15 w16se wp14">
+<w:numbering xmlns:wpc="http://schemas.microsoft.com/office/word/2010/wordprocessingCanvas" xmlns:cx="http://schemas.microsoft.com/office/drawing/2014/chartex" xmlns:cx1="http://schemas.microsoft.com/office/drawing/2015/9/8/chartex" xmlns:cx2="http://schemas.microsoft.com/office/drawing/2015/10/21/chartex" xmlns:cx3="http://schemas.microsoft.com/office/drawing/2016/5/9/chartex" xmlns:cx4="http://schemas.microsoft.com/office/drawing/2016/5/10/chartex" xmlns:cx5="http://schemas.microsoft.com/office/drawing/2016/5/11/chartex" xmlns:cx6="http://schemas.microsoft.com/office/drawing/2016/5/12/chartex" xmlns:cx7="http://schemas.microsoft.com/office/drawing/2016/5/13/chartex" xmlns:cx8="http://schemas.microsoft.com/office/drawing/2016/5/14/chartex" xmlns:mc="http://schemas.openxmlformats.org/markup-compatibility/2006" xmlns:aink="http://schemas.microsoft.com/office/drawing/2016/ink" xmlns:o="urn:schemas-microsoft-com:office:office" xmlns:r="http://schemas.openxmlformats.org/officeDocument/2006/relationships" xmlns:m="http://schemas.openxmlformats.org/officeDocument/2006/math" xmlns:v="urn:schemas-microsoft-com:vml" xmlns:wp14="http://schemas.microsoft.com/office/word/2010/wordprocessingDrawing" xmlns:wp="http://schemas.openxmlformats.org/drawingml/2006/wordprocessingDrawing" xmlns:w10="urn:schemas-microsoft-com:office:word" xmlns:w="http://schemas.openxmlformats.org/wordprocessingml/2006/main" xmlns:w14="http://schemas.microsoft.com/office/word/2010/wordml" xmlns:w15="http://schemas.microsoft.com/office/word/2012/wordml" xmlns:w16se="http://schemas.microsoft.com/office/word/2015/wordml/symex" xmlns:wpg="http://schemas.microsoft.com/office/word/2010/wordprocessingGroup" xmlns:wpi="http://schemas.microsoft.com/office/word/2010/wordprocessingInk" xmlns:wne="http://schemas.microsoft.com/office/word/2006/wordml" xmlns:wps="http://schemas.microsoft.com/office/word/2010/wordprocessingShape" mc:Ignorable="w14 w15 w16se wp14">
   <w:abstractNum w:abstractNumId="0" w15:restartNumberingAfterBreak="0">
     <w:nsid w:val="3C960FD5"/>
     <w:multiLevelType w:val="hybridMultilevel"/>
@@ -2068,7 +1936,7 @@
       </w:pPr>
     </w:pPrDefault>
   </w:docDefaults>
-  <w:latentStyles w:defLockedState="0" w:defUIPriority="99" w:defSemiHidden="0" w:defUnhideWhenUsed="0" w:defQFormat="0" w:count="371">
+  <w:latentStyles w:defLockedState="0" w:defUIPriority="99" w:defSemiHidden="0" w:defUnhideWhenUsed="0" w:defQFormat="0" w:count="374">
     <w:lsdException w:name="Normal" w:uiPriority="0" w:qFormat="1"/>
     <w:lsdException w:name="heading 1" w:uiPriority="9" w:qFormat="1"/>
     <w:lsdException w:name="heading 2" w:semiHidden="1" w:uiPriority="9" w:unhideWhenUsed="1" w:qFormat="1"/>
@@ -2174,7 +2042,6 @@
     <w:lsdException w:name="HTML Sample" w:semiHidden="1" w:unhideWhenUsed="1"/>
     <w:lsdException w:name="HTML Typewriter" w:semiHidden="1" w:unhideWhenUsed="1"/>
     <w:lsdException w:name="HTML Variable" w:semiHidden="1" w:unhideWhenUsed="1"/>
-    <w:lsdException w:name="Normal Table" w:semiHidden="1" w:unhideWhenUsed="1"/>
     <w:lsdException w:name="annotation subject" w:semiHidden="1" w:unhideWhenUsed="1"/>
     <w:lsdException w:name="No List" w:semiHidden="1" w:unhideWhenUsed="1"/>
     <w:lsdException w:name="Outline List 1" w:semiHidden="1" w:unhideWhenUsed="1"/>
@@ -2219,7 +2086,6 @@
     <w:lsdException w:name="Table Professional" w:semiHidden="1" w:unhideWhenUsed="1"/>
     <w:lsdException w:name="Table Subtle 1" w:semiHidden="1" w:unhideWhenUsed="1"/>
     <w:lsdException w:name="Table Subtle 2" w:semiHidden="1" w:unhideWhenUsed="1"/>
-    <w:lsdException w:name="Table Web 1" w:semiHidden="1" w:unhideWhenUsed="1"/>
     <w:lsdException w:name="Table Web 2" w:semiHidden="1" w:unhideWhenUsed="1"/>
     <w:lsdException w:name="Table Web 3" w:semiHidden="1" w:unhideWhenUsed="1"/>
     <w:lsdException w:name="Balloon Text" w:semiHidden="1" w:unhideWhenUsed="1"/>
@@ -2440,6 +2306,9 @@
     <w:lsdException w:name="List Table 5 Dark Accent 6" w:uiPriority="50"/>
     <w:lsdException w:name="List Table 6 Colorful Accent 6" w:uiPriority="51"/>
     <w:lsdException w:name="List Table 7 Colorful Accent 6" w:uiPriority="52"/>
+    <w:lsdException w:name="Mention" w:semiHidden="1" w:unhideWhenUsed="1"/>
+    <w:lsdException w:name="Smart Hyperlink" w:semiHidden="1" w:unhideWhenUsed="1"/>
+    <w:lsdException w:name="Hashtag" w:semiHidden="1" w:unhideWhenUsed="1"/>
   </w:latentStyles>
   <w:style w:type="paragraph" w:default="1" w:styleId="Standard">
     <w:name w:val="Normal"/>
@@ -2492,6 +2361,7 @@
   <w:style w:type="character" w:default="1" w:styleId="Absatz-Standardschriftart">
     <w:name w:val="Default Paragraph Font"/>
     <w:uiPriority w:val="1"/>
+    <w:semiHidden/>
     <w:unhideWhenUsed/>
   </w:style>
   <w:style w:type="table" w:default="1" w:styleId="NormaleTabelle">
@@ -2649,8 +2519,8 @@
       <w:contextualSpacing/>
     </w:pPr>
   </w:style>
-  <w:style w:type="character" w:customStyle="1" w:styleId="Mention">
-    <w:name w:val="Mention"/>
+  <w:style w:type="character" w:customStyle="1" w:styleId="Erwhnung1">
+    <w:name w:val="Erwähnung1"/>
     <w:basedOn w:val="Absatz-Standardschriftart"/>
     <w:uiPriority w:val="99"/>
     <w:semiHidden/>
@@ -3036,7 +2906,7 @@
 </file>
 
 <file path=customXml/itemProps1.xml><?xml version="1.0" encoding="utf-8"?>
-<ds:datastoreItem xmlns:ds="http://schemas.openxmlformats.org/officeDocument/2006/customXml" ds:itemID="{B86BA18E-990B-4677-B4F1-23296B0A216E}">
+<ds:datastoreItem xmlns:ds="http://schemas.openxmlformats.org/officeDocument/2006/customXml" ds:itemID="{582807AC-B1EC-423C-B8CE-495BD977515B}">
   <ds:schemaRefs>
     <ds:schemaRef ds:uri="http://schemas.openxmlformats.org/officeDocument/2006/bibliography"/>
   </ds:schemaRefs>

</xml_diff>

<commit_message>
dokument um uml erweitert
</commit_message>
<xml_diff>
--- a/src/aufgabe7+8.docx
+++ b/src/aufgabe7+8.docx
@@ -746,7 +746,15 @@
     </w:p>
     <w:p>
       <w:r>
-        <w:t>Jeder Knoten hat jetzt eine weitere Variable „sum“, welche beim Einfügen eines Knotens in einen Binärbaum, den Wert von allen hinzugefügten Söhnen akkumuliert.</w:t>
+        <w:t>Jeder Knoten hat jetzt eine weitere Variable „</w:t>
+      </w:r>
+      <w:proofErr w:type="spellStart"/>
+      <w:r>
+        <w:t>sum</w:t>
+      </w:r>
+      <w:proofErr w:type="spellEnd"/>
+      <w:r>
+        <w:t>“, welche beim Einfügen eines Knotens in einen Binärbaum, den Wert von allen hinzugefügten Söhnen akkumuliert.</w:t>
       </w:r>
       <w:r>
         <w:t xml:space="preserve"> Dies wird in der Methode zum Einfügen eines Knotens umgesetzt, damit jeder Knoten über die Summe all seiner Söhne verfügt.</w:t>
@@ -799,9 +807,11 @@
       <w:r>
         <w:t>„</w:t>
       </w:r>
+      <w:proofErr w:type="spellStart"/>
       <w:r>
         <w:t>summeZwischenMinMax</w:t>
       </w:r>
+      <w:proofErr w:type="spellEnd"/>
       <w:r>
         <w:t>“</w:t>
       </w:r>
@@ -830,6 +840,7 @@
           <w:szCs w:val="20"/>
         </w:rPr>
       </w:pPr>
+      <w:proofErr w:type="spellStart"/>
       <w:r>
         <w:rPr>
           <w:rFonts w:ascii="Consolas" w:hAnsi="Consolas" w:cs="Consolas"/>
@@ -841,6 +852,7 @@
         </w:rPr>
         <w:t>return</w:t>
       </w:r>
+      <w:proofErr w:type="spellEnd"/>
       <w:r>
         <w:rPr>
           <w:rFonts w:ascii="Consolas" w:hAnsi="Consolas" w:cs="Consolas"/>
@@ -850,6 +862,8 @@
         </w:rPr>
         <w:t xml:space="preserve"> </w:t>
       </w:r>
+      <w:proofErr w:type="spellStart"/>
+      <w:proofErr w:type="gramStart"/>
       <w:r>
         <w:rPr>
           <w:rFonts w:ascii="Consolas" w:hAnsi="Consolas" w:cs="Consolas"/>
@@ -866,18 +880,50 @@
           <w:sz w:val="20"/>
           <w:szCs w:val="20"/>
         </w:rPr>
-        <w:t>.getSum() - getSummeGroesserAlsMax(</w:t>
-      </w:r>
+        <w:t>.getSum</w:t>
+      </w:r>
+      <w:proofErr w:type="spellEnd"/>
+      <w:proofErr w:type="gramEnd"/>
       <w:r>
         <w:rPr>
           <w:rFonts w:ascii="Consolas" w:hAnsi="Consolas" w:cs="Consolas"/>
           <w:color w:val="000000"/>
           <w:sz w:val="20"/>
           <w:szCs w:val="20"/>
+        </w:rPr>
+        <w:t xml:space="preserve">() - </w:t>
+      </w:r>
+      <w:proofErr w:type="spellStart"/>
+      <w:r>
+        <w:rPr>
+          <w:rFonts w:ascii="Consolas" w:hAnsi="Consolas" w:cs="Consolas"/>
+          <w:color w:val="000000"/>
+          <w:sz w:val="20"/>
+          <w:szCs w:val="20"/>
+        </w:rPr>
+        <w:t>getSummeGroesserAlsMax</w:t>
+      </w:r>
+      <w:proofErr w:type="spellEnd"/>
+      <w:r>
+        <w:rPr>
+          <w:rFonts w:ascii="Consolas" w:hAnsi="Consolas" w:cs="Consolas"/>
+          <w:color w:val="000000"/>
+          <w:sz w:val="20"/>
+          <w:szCs w:val="20"/>
+        </w:rPr>
+        <w:t>(</w:t>
+      </w:r>
+      <w:r>
+        <w:rPr>
+          <w:rFonts w:ascii="Consolas" w:hAnsi="Consolas" w:cs="Consolas"/>
+          <w:color w:val="000000"/>
+          <w:sz w:val="20"/>
+          <w:szCs w:val="20"/>
           <w:u w:val="single"/>
         </w:rPr>
         <w:t xml:space="preserve">(Knoten&lt;Integer&gt;) </w:t>
       </w:r>
+      <w:proofErr w:type="spellStart"/>
       <w:r>
         <w:rPr>
           <w:rFonts w:ascii="Consolas" w:hAnsi="Consolas" w:cs="Consolas"/>
@@ -888,6 +934,7 @@
         </w:rPr>
         <w:t>wurzel</w:t>
       </w:r>
+      <w:proofErr w:type="spellEnd"/>
       <w:r>
         <w:rPr>
           <w:rFonts w:ascii="Consolas" w:hAnsi="Consolas" w:cs="Consolas"/>
@@ -897,6 +944,7 @@
         </w:rPr>
         <w:t xml:space="preserve">, </w:t>
       </w:r>
+      <w:proofErr w:type="spellStart"/>
       <w:r>
         <w:rPr>
           <w:rFonts w:ascii="Consolas" w:hAnsi="Consolas" w:cs="Consolas"/>
@@ -906,6 +954,7 @@
         </w:rPr>
         <w:t>max</w:t>
       </w:r>
+      <w:proofErr w:type="spellEnd"/>
       <w:r>
         <w:rPr>
           <w:rFonts w:ascii="Consolas" w:hAnsi="Consolas" w:cs="Consolas"/>
@@ -964,18 +1013,39 @@
           <w:szCs w:val="20"/>
         </w:rPr>
         <w:tab/>
-        <w:t>- getSummeKleinerAlsMin(</w:t>
-      </w:r>
+        <w:t xml:space="preserve">- </w:t>
+      </w:r>
+      <w:proofErr w:type="spellStart"/>
       <w:r>
         <w:rPr>
           <w:rFonts w:ascii="Consolas" w:hAnsi="Consolas" w:cs="Consolas"/>
           <w:color w:val="000000"/>
           <w:sz w:val="20"/>
           <w:szCs w:val="20"/>
+        </w:rPr>
+        <w:t>getSummeKleinerAlsMin</w:t>
+      </w:r>
+      <w:proofErr w:type="spellEnd"/>
+      <w:r>
+        <w:rPr>
+          <w:rFonts w:ascii="Consolas" w:hAnsi="Consolas" w:cs="Consolas"/>
+          <w:color w:val="000000"/>
+          <w:sz w:val="20"/>
+          <w:szCs w:val="20"/>
+        </w:rPr>
+        <w:t>(</w:t>
+      </w:r>
+      <w:r>
+        <w:rPr>
+          <w:rFonts w:ascii="Consolas" w:hAnsi="Consolas" w:cs="Consolas"/>
+          <w:color w:val="000000"/>
+          <w:sz w:val="20"/>
+          <w:szCs w:val="20"/>
           <w:u w:val="single"/>
         </w:rPr>
         <w:t xml:space="preserve">(Knoten&lt;Integer&gt;) </w:t>
       </w:r>
+      <w:proofErr w:type="spellStart"/>
       <w:r>
         <w:rPr>
           <w:rFonts w:ascii="Consolas" w:hAnsi="Consolas" w:cs="Consolas"/>
@@ -986,6 +1056,7 @@
         </w:rPr>
         <w:t>wurzel</w:t>
       </w:r>
+      <w:proofErr w:type="spellEnd"/>
       <w:r>
         <w:rPr>
           <w:rFonts w:ascii="Consolas" w:hAnsi="Consolas" w:cs="Consolas"/>
@@ -1039,9 +1110,11 @@
       <w:r>
         <w:t>„</w:t>
       </w:r>
+      <w:proofErr w:type="spellStart"/>
       <w:r>
         <w:t>getSummeKleinerAlsMin</w:t>
       </w:r>
+      <w:proofErr w:type="spellEnd"/>
       <w:r>
         <w:t>“:</w:t>
       </w:r>
@@ -1102,9 +1175,11 @@
       <w:r>
         <w:t>dieser Werte beim erneuten Methodenaufruf auf den nächsten rechten Knoten mitgenommen werden. Die Werte werden bei der Rückgabe zu dem erneuten Methodenaufruf addiert. So wird sichergestellt, dass in der Methode „</w:t>
       </w:r>
+      <w:proofErr w:type="spellStart"/>
       <w:r>
         <w:t>summeZwischenMinMax</w:t>
       </w:r>
+      <w:proofErr w:type="spellEnd"/>
       <w:r>
         <w:t>“ wirklich alle Werte die kleiner sind als der minimale Wert von der Gesamtheit subtrahiert werden.</w:t>
       </w:r>
@@ -1153,9 +1228,11 @@
       <w:r>
         <w:t>„</w:t>
       </w:r>
+      <w:proofErr w:type="spellStart"/>
       <w:r>
         <w:t>getSummeGroesserAlsMax</w:t>
       </w:r>
+      <w:proofErr w:type="spellEnd"/>
       <w:r>
         <w:t xml:space="preserve">“: Diese rekursive Methode erhält als Argument einen Knoten und den maximalen Wert, welcher vom Anwender eingegeben wurde. Diese Methode überprüft ob der Wert des Übergebenen Knotens kleiner, größer oder gleich dem gesuchten minimalen Wert ist. </w:t>
       </w:r>
@@ -1252,9 +1329,11 @@
       <w:r>
         <w:t xml:space="preserve"> Knoten mitgenommen werden. Die Werte werden bei der Rückgabe zu dem erneuten Methodenaufruf addiert. So wird sichergestellt, dass in der Methode „</w:t>
       </w:r>
+      <w:proofErr w:type="spellStart"/>
       <w:r>
         <w:t>summeZwischenMinMax</w:t>
       </w:r>
+      <w:proofErr w:type="spellEnd"/>
       <w:r>
         <w:t xml:space="preserve">“ wirklich alle Werte die </w:t>
       </w:r>
@@ -1304,13 +1383,8 @@
         <w:t xml:space="preserve"> Sohns des gefundenen Knotens zurückgegeben. Falls es diesen Sohn nicht gibt, ist der Rückgabewert 0, da es nichts kleineres als diesen Wert gibt.</w:t>
       </w:r>
     </w:p>
-    <w:p>
-      <w:pPr>
-        <w:pStyle w:val="Listenabsatz"/>
-        <w:ind w:left="360"/>
-      </w:pPr>
-    </w:p>
     <w:p/>
+    <w:p/>
     <w:p>
       <w:pPr>
         <w:pStyle w:val="berschrift2"/>
@@ -1342,16 +1416,32 @@
           <w:b/>
         </w:rPr>
       </w:pPr>
-      <w:r>
-        <w:rPr>
-          <w:b/>
-        </w:rPr>
-        <w:t>Worst-Case Szenario:</w:t>
-      </w:r>
-    </w:p>
-    <w:p>
-      <w:r>
-        <w:t xml:space="preserve">Im Worst-Case-Szenario ist der Aufwand um die Summe zwischen den zwei gesuchten Werten zu finden: </w:t>
+      <w:proofErr w:type="spellStart"/>
+      <w:r>
+        <w:rPr>
+          <w:b/>
+        </w:rPr>
+        <w:t>Worst</w:t>
+      </w:r>
+      <w:proofErr w:type="spellEnd"/>
+      <w:r>
+        <w:rPr>
+          <w:b/>
+        </w:rPr>
+        <w:t>-Case Szenario:</w:t>
+      </w:r>
+    </w:p>
+    <w:p>
+      <w:r>
+        <w:t xml:space="preserve">Im </w:t>
+      </w:r>
+      <w:proofErr w:type="spellStart"/>
+      <w:r>
+        <w:t>Worst</w:t>
+      </w:r>
+      <w:proofErr w:type="spellEnd"/>
+      <w:r>
+        <w:t xml:space="preserve">-Case-Szenario ist der Aufwand um die Summe zwischen den zwei gesuchten Werten zu finden: </w:t>
       </w:r>
       <w:r>
         <w:t>„</w:t>
@@ -1417,23 +1507,89 @@
     </w:p>
     <w:p>
       <w:r>
-        <w:t xml:space="preserve">Von einer empirischen Untersuchung wird abgesehen, da der Aufwand je nach Position der zu suchenden Werte variiert. Ein durchschnittlicher Wert ist nicht repräsentabel, da dieser ein aus einem zu großen Spektrum entspringen würde. Im allgemeinen lässt sich sagen, dass sich der Aufwand wie folgt zusammensetzt: (Höhe des Knotens vom minimalen Limit) + </w:t>
-      </w:r>
-      <w:r>
-        <w:t xml:space="preserve">(Höhe des Knotens vom </w:t>
-      </w:r>
-      <w:r>
-        <w:t>maximalen</w:t>
-      </w:r>
-      <w:r>
-        <w:t xml:space="preserve"> Limit)</w:t>
-      </w:r>
-      <w:r>
-        <w:t>.</w:t>
+        <w:t xml:space="preserve">Von einer empirischen Untersuchung wird abgesehen, da der Aufwand je nach Position der zu suchenden Werte variiert. Ein durchschnittlicher Wert ist nicht repräsentabel, da dieser ein aus einem zu großen Spektrum entspringen würde. Im </w:t>
+      </w:r>
+      <w:proofErr w:type="gramStart"/>
+      <w:r>
+        <w:t>allgemeinen</w:t>
+      </w:r>
+      <w:proofErr w:type="gramEnd"/>
+      <w:r>
+        <w:t xml:space="preserve"> lässt sich sagen, dass sich der Aufwand wie folgt zusammensetzt: (Höhe des Knotens vom minimalen Limit) + (Höhe des Knotens vom maximalen Limit).</w:t>
+      </w:r>
+    </w:p>
+    <w:p/>
+    <w:p>
+      <w:pPr>
+        <w:pStyle w:val="berschrift2"/>
+      </w:pPr>
+      <w:r>
+        <w:drawing>
+          <wp:anchor distT="0" distB="0" distL="114300" distR="114300" simplePos="0" relativeHeight="251658240" behindDoc="0" locked="0" layoutInCell="1" allowOverlap="1">
+            <wp:simplePos x="0" y="0"/>
+            <wp:positionH relativeFrom="margin">
+              <wp:posOffset>-326565</wp:posOffset>
+            </wp:positionH>
+            <wp:positionV relativeFrom="paragraph">
+              <wp:posOffset>218440</wp:posOffset>
+            </wp:positionV>
+            <wp:extent cx="6693075" cy="4362450"/>
+            <wp:effectExtent l="0" t="0" r="0" b="0"/>
+            <wp:wrapNone/>
+            <wp:docPr id="1" name="Grafik 1"/>
+            <wp:cNvGraphicFramePr>
+              <a:graphicFrameLocks xmlns:a="http://schemas.openxmlformats.org/drawingml/2006/main" noChangeAspect="1"/>
+            </wp:cNvGraphicFramePr>
+            <a:graphic xmlns:a="http://schemas.openxmlformats.org/drawingml/2006/main">
+              <a:graphicData uri="http://schemas.openxmlformats.org/drawingml/2006/picture">
+                <pic:pic xmlns:pic="http://schemas.openxmlformats.org/drawingml/2006/picture">
+                  <pic:nvPicPr>
+                    <pic:cNvPr id="1" name=""/>
+                    <pic:cNvPicPr/>
+                  </pic:nvPicPr>
+                  <pic:blipFill>
+                    <a:blip r:embed="rId8">
+                      <a:extLst>
+                        <a:ext uri="{28A0092B-C50C-407E-A947-70E740481C1C}">
+                          <a14:useLocalDpi xmlns:a14="http://schemas.microsoft.com/office/drawing/2010/main" val="0"/>
+                        </a:ext>
+                        <a:ext uri="{96DAC541-7B7A-43D3-8B79-37D633B846F1}">
+                          <asvg:svgBlip xmlns:asvg="http://schemas.microsoft.com/office/drawing/2016/SVG/main" r:embed="rId9"/>
+                        </a:ext>
+                      </a:extLst>
+                    </a:blip>
+                    <a:stretch>
+                      <a:fillRect/>
+                    </a:stretch>
+                  </pic:blipFill>
+                  <pic:spPr>
+                    <a:xfrm>
+                      <a:off x="0" y="0"/>
+                      <a:ext cx="6693945" cy="4363017"/>
+                    </a:xfrm>
+                    <a:prstGeom prst="rect">
+                      <a:avLst/>
+                    </a:prstGeom>
+                  </pic:spPr>
+                </pic:pic>
+              </a:graphicData>
+            </a:graphic>
+            <wp14:sizeRelH relativeFrom="margin">
+              <wp14:pctWidth>0</wp14:pctWidth>
+            </wp14:sizeRelH>
+            <wp14:sizeRelV relativeFrom="margin">
+              <wp14:pctHeight>0</wp14:pctHeight>
+            </wp14:sizeRelV>
+          </wp:anchor>
+        </w:drawing>
+      </w:r>
+      <w:r>
+        <w:t>UML Klassendiagramm</w:t>
       </w:r>
       <w:bookmarkStart w:id="4" w:name="_GoBack"/>
       <w:bookmarkEnd w:id="4"/>
     </w:p>
+    <w:p/>
     <w:p/>
     <w:p/>
     <w:p/>
@@ -1464,7 +1620,7 @@
     <w:p/>
     <w:p/>
     <w:sectPr>
-      <w:headerReference w:type="default" r:id="rId8"/>
+      <w:headerReference w:type="default" r:id="rId10"/>
       <w:pgSz w:w="11906" w:h="16838"/>
       <w:pgMar w:top="1417" w:right="1417" w:bottom="1134" w:left="1417" w:header="708" w:footer="708" w:gutter="0"/>
       <w:cols w:space="708"/>
@@ -2042,6 +2198,7 @@
     <w:lsdException w:name="HTML Sample" w:semiHidden="1" w:unhideWhenUsed="1"/>
     <w:lsdException w:name="HTML Typewriter" w:semiHidden="1" w:unhideWhenUsed="1"/>
     <w:lsdException w:name="HTML Variable" w:semiHidden="1" w:unhideWhenUsed="1"/>
+    <w:lsdException w:name="Normal Table" w:semiHidden="1" w:unhideWhenUsed="1"/>
     <w:lsdException w:name="annotation subject" w:semiHidden="1" w:unhideWhenUsed="1"/>
     <w:lsdException w:name="No List" w:semiHidden="1" w:unhideWhenUsed="1"/>
     <w:lsdException w:name="Outline List 1" w:semiHidden="1" w:unhideWhenUsed="1"/>
@@ -2086,6 +2243,7 @@
     <w:lsdException w:name="Table Professional" w:semiHidden="1" w:unhideWhenUsed="1"/>
     <w:lsdException w:name="Table Subtle 1" w:semiHidden="1" w:unhideWhenUsed="1"/>
     <w:lsdException w:name="Table Subtle 2" w:semiHidden="1" w:unhideWhenUsed="1"/>
+    <w:lsdException w:name="Table Web 1" w:semiHidden="1" w:unhideWhenUsed="1"/>
     <w:lsdException w:name="Table Web 2" w:semiHidden="1" w:unhideWhenUsed="1"/>
     <w:lsdException w:name="Table Web 3" w:semiHidden="1" w:unhideWhenUsed="1"/>
     <w:lsdException w:name="Balloon Text" w:semiHidden="1" w:unhideWhenUsed="1"/>
@@ -2906,7 +3064,7 @@
 </file>
 
 <file path=customXml/itemProps1.xml><?xml version="1.0" encoding="utf-8"?>
-<ds:datastoreItem xmlns:ds="http://schemas.openxmlformats.org/officeDocument/2006/customXml" ds:itemID="{582807AC-B1EC-423C-B8CE-495BD977515B}">
+<ds:datastoreItem xmlns:ds="http://schemas.openxmlformats.org/officeDocument/2006/customXml" ds:itemID="{DA2613BF-1BB1-4939-9FC7-5FB5319459E7}">
   <ds:schemaRefs>
     <ds:schemaRef ds:uri="http://schemas.openxmlformats.org/officeDocument/2006/bibliography"/>
   </ds:schemaRefs>

</xml_diff>